<commit_message>
modificación documento de requisitos
</commit_message>
<xml_diff>
--- a/documento de requisitos.docx
+++ b/documento de requisitos.docx
@@ -303,7 +303,7 @@
       </w:pPr>
       <w:r>
         <w:rPr>
-          <w:rFonts w:ascii="Aptos" w:hAnsi="Aptos" w:eastAsia="Aptos" w:cs="Aptos"/>
+          <w:rFonts w:ascii="Aptos" w:eastAsia="Aptos" w:hAnsi="Aptos" w:cs="Aptos"/>
           <w:b/>
           <w:bCs/>
           <w:color w:val="000000" w:themeColor="text1"/>
@@ -313,7 +313,7 @@
       </w:r>
       <w:r>
         <w:rPr>
-          <w:rFonts w:ascii="Aptos" w:hAnsi="Aptos" w:eastAsia="Aptos" w:cs="Aptos"/>
+          <w:rFonts w:ascii="Aptos" w:eastAsia="Aptos" w:hAnsi="Aptos" w:cs="Aptos"/>
           <w:b/>
           <w:bCs/>
           <w:color w:val="000000" w:themeColor="text1"/>
@@ -323,7 +323,7 @@
       </w:r>
       <w:r>
         <w:rPr>
-          <w:rFonts w:ascii="Aptos" w:hAnsi="Aptos" w:eastAsia="Aptos" w:cs="Aptos"/>
+          <w:rFonts w:ascii="Aptos" w:eastAsia="Aptos" w:hAnsi="Aptos" w:cs="Aptos"/>
           <w:b/>
           <w:bCs/>
           <w:color w:val="000000" w:themeColor="text1"/>
@@ -338,7 +338,7 @@
       </w:pPr>
       <w:r>
         <w:rPr>
-          <w:rFonts w:ascii="Aptos" w:hAnsi="Aptos" w:eastAsia="Aptos" w:cs="Aptos"/>
+          <w:rFonts w:ascii="Aptos" w:eastAsia="Aptos" w:hAnsi="Aptos" w:cs="Aptos"/>
           <w:b/>
           <w:bCs/>
           <w:color w:val="000000" w:themeColor="text1"/>
@@ -348,7 +348,7 @@
       </w:r>
       <w:r>
         <w:rPr>
-          <w:rFonts w:ascii="Aptos" w:hAnsi="Aptos" w:eastAsia="Aptos" w:cs="Aptos"/>
+          <w:rFonts w:ascii="Aptos" w:eastAsia="Aptos" w:hAnsi="Aptos" w:cs="Aptos"/>
           <w:color w:val="000000" w:themeColor="text1"/>
           <w:lang w:val="es-ES"/>
         </w:rPr>
@@ -361,7 +361,7 @@
       </w:pPr>
       <w:r>
         <w:rPr>
-          <w:rFonts w:ascii="Aptos" w:hAnsi="Aptos" w:eastAsia="Aptos" w:cs="Aptos"/>
+          <w:rFonts w:ascii="Aptos" w:eastAsia="Aptos" w:hAnsi="Aptos" w:cs="Aptos"/>
           <w:b/>
           <w:bCs/>
           <w:color w:val="000000" w:themeColor="text1"/>
@@ -371,7 +371,7 @@
       </w:r>
       <w:r>
         <w:rPr>
-          <w:rFonts w:ascii="Aptos" w:hAnsi="Aptos" w:eastAsia="Aptos" w:cs="Aptos"/>
+          <w:rFonts w:ascii="Aptos" w:eastAsia="Aptos" w:hAnsi="Aptos" w:cs="Aptos"/>
           <w:color w:val="000000" w:themeColor="text1"/>
           <w:lang w:val="es-ES"/>
         </w:rPr>
@@ -461,7 +461,7 @@
       </w:pPr>
       <w:r>
         <w:rPr>
-          <w:rFonts w:ascii="Aptos" w:hAnsi="Aptos" w:eastAsia="Aptos" w:cs="Aptos"/>
+          <w:rFonts w:ascii="Aptos" w:eastAsia="Aptos" w:hAnsi="Aptos" w:cs="Aptos"/>
           <w:b/>
           <w:bCs/>
           <w:color w:val="000000" w:themeColor="text1"/>
@@ -476,7 +476,7 @@
       </w:pPr>
       <w:r>
         <w:rPr>
-          <w:rFonts w:ascii="Aptos" w:hAnsi="Aptos" w:eastAsia="Aptos" w:cs="Aptos"/>
+          <w:rFonts w:ascii="Aptos" w:eastAsia="Aptos" w:hAnsi="Aptos" w:cs="Aptos"/>
           <w:b/>
           <w:bCs/>
           <w:color w:val="000000" w:themeColor="text1"/>
@@ -486,7 +486,7 @@
       </w:r>
       <w:r>
         <w:rPr>
-          <w:rFonts w:ascii="Aptos" w:hAnsi="Aptos" w:eastAsia="Aptos" w:cs="Aptos"/>
+          <w:rFonts w:ascii="Aptos" w:eastAsia="Aptos" w:hAnsi="Aptos" w:cs="Aptos"/>
           <w:color w:val="000000" w:themeColor="text1"/>
           <w:lang w:val="es-ES"/>
         </w:rPr>
@@ -499,7 +499,7 @@
       </w:pPr>
       <w:r>
         <w:rPr>
-          <w:rFonts w:ascii="Aptos" w:hAnsi="Aptos" w:eastAsia="Aptos" w:cs="Aptos"/>
+          <w:rFonts w:ascii="Aptos" w:eastAsia="Aptos" w:hAnsi="Aptos" w:cs="Aptos"/>
           <w:b/>
           <w:bCs/>
           <w:color w:val="000000" w:themeColor="text1"/>
@@ -509,7 +509,7 @@
       </w:r>
       <w:r>
         <w:rPr>
-          <w:rFonts w:ascii="Aptos" w:hAnsi="Aptos" w:eastAsia="Aptos" w:cs="Aptos"/>
+          <w:rFonts w:ascii="Aptos" w:eastAsia="Aptos" w:hAnsi="Aptos" w:cs="Aptos"/>
           <w:color w:val="000000" w:themeColor="text1"/>
           <w:lang w:val="es-ES"/>
         </w:rPr>
@@ -520,7 +520,7 @@
       <w:pPr>
         <w:spacing w:before="240" w:after="240"/>
         <w:rPr>
-          <w:rFonts w:ascii="Aptos" w:hAnsi="Aptos" w:eastAsia="Aptos" w:cs="Aptos"/>
+          <w:rFonts w:ascii="Aptos" w:eastAsia="Aptos" w:hAnsi="Aptos" w:cs="Aptos"/>
           <w:i/>
           <w:iCs/>
           <w:color w:val="000000" w:themeColor="text1"/>
@@ -529,7 +529,7 @@
       </w:pPr>
       <w:r>
         <w:rPr>
-          <w:rFonts w:ascii="Aptos" w:hAnsi="Aptos" w:eastAsia="Aptos" w:cs="Aptos"/>
+          <w:rFonts w:ascii="Aptos" w:eastAsia="Aptos" w:hAnsi="Aptos" w:cs="Aptos"/>
           <w:i/>
           <w:iCs/>
           <w:color w:val="000000" w:themeColor="text1"/>
@@ -544,7 +544,7 @@
       </w:pPr>
       <w:r>
         <w:rPr>
-          <w:rFonts w:ascii="Aptos" w:hAnsi="Aptos" w:eastAsia="Aptos" w:cs="Aptos"/>
+          <w:rFonts w:ascii="Aptos" w:eastAsia="Aptos" w:hAnsi="Aptos" w:cs="Aptos"/>
           <w:color w:val="000000" w:themeColor="text1"/>
           <w:lang w:val="es-ES"/>
         </w:rPr>
@@ -555,7 +555,7 @@
       <w:pPr>
         <w:spacing w:before="240" w:after="240"/>
         <w:rPr>
-          <w:rFonts w:ascii="Aptos" w:hAnsi="Aptos" w:eastAsia="Aptos" w:cs="Aptos"/>
+          <w:rFonts w:ascii="Aptos" w:eastAsia="Aptos" w:hAnsi="Aptos" w:cs="Aptos"/>
           <w:b/>
           <w:bCs/>
           <w:color w:val="000000" w:themeColor="text1"/>
@@ -569,7 +569,7 @@
       </w:pPr>
       <w:r>
         <w:rPr>
-          <w:rFonts w:ascii="Aptos" w:hAnsi="Aptos" w:eastAsia="Aptos" w:cs="Aptos"/>
+          <w:rFonts w:ascii="Aptos" w:eastAsia="Aptos" w:hAnsi="Aptos" w:cs="Aptos"/>
           <w:b/>
           <w:bCs/>
           <w:color w:val="000000" w:themeColor="text1"/>
@@ -584,7 +584,7 @@
       </w:pPr>
       <w:r>
         <w:rPr>
-          <w:rFonts w:ascii="Aptos" w:hAnsi="Aptos" w:eastAsia="Aptos" w:cs="Aptos"/>
+          <w:rFonts w:ascii="Aptos" w:eastAsia="Aptos" w:hAnsi="Aptos" w:cs="Aptos"/>
           <w:b/>
           <w:bCs/>
           <w:color w:val="000000" w:themeColor="text1"/>
@@ -599,7 +599,7 @@
       </w:pPr>
       <w:r>
         <w:rPr>
-          <w:rFonts w:ascii="Aptos" w:hAnsi="Aptos" w:eastAsia="Aptos" w:cs="Aptos"/>
+          <w:rFonts w:ascii="Aptos" w:eastAsia="Aptos" w:hAnsi="Aptos" w:cs="Aptos"/>
           <w:b/>
           <w:bCs/>
           <w:color w:val="000000" w:themeColor="text1"/>
@@ -609,7 +609,7 @@
       </w:r>
       <w:r>
         <w:rPr>
-          <w:rFonts w:ascii="Aptos" w:hAnsi="Aptos" w:eastAsia="Aptos" w:cs="Aptos"/>
+          <w:rFonts w:ascii="Aptos" w:eastAsia="Aptos" w:hAnsi="Aptos" w:cs="Aptos"/>
           <w:color w:val="000000" w:themeColor="text1"/>
           <w:lang w:val="es-ES"/>
         </w:rPr>
@@ -620,7 +620,7 @@
       <w:pPr>
         <w:spacing w:before="240" w:after="240"/>
         <w:rPr>
-          <w:rFonts w:ascii="Aptos" w:hAnsi="Aptos" w:eastAsia="Aptos" w:cs="Aptos"/>
+          <w:rFonts w:ascii="Aptos" w:eastAsia="Aptos" w:hAnsi="Aptos" w:cs="Aptos"/>
           <w:b/>
           <w:bCs/>
           <w:color w:val="000000" w:themeColor="text1"/>
@@ -634,7 +634,7 @@
       </w:pPr>
       <w:r>
         <w:rPr>
-          <w:rFonts w:ascii="Aptos" w:hAnsi="Aptos" w:eastAsia="Aptos" w:cs="Aptos"/>
+          <w:rFonts w:ascii="Aptos" w:eastAsia="Aptos" w:hAnsi="Aptos" w:cs="Aptos"/>
           <w:b/>
           <w:bCs/>
           <w:color w:val="000000" w:themeColor="text1"/>
@@ -649,7 +649,7 @@
       </w:pPr>
       <w:r>
         <w:rPr>
-          <w:rFonts w:ascii="Aptos" w:hAnsi="Aptos" w:eastAsia="Aptos" w:cs="Aptos"/>
+          <w:rFonts w:ascii="Aptos" w:eastAsia="Aptos" w:hAnsi="Aptos" w:cs="Aptos"/>
           <w:b/>
           <w:bCs/>
           <w:color w:val="000000" w:themeColor="text1"/>
@@ -664,7 +664,7 @@
       </w:pPr>
       <w:r>
         <w:rPr>
-          <w:rFonts w:ascii="Aptos" w:hAnsi="Aptos" w:eastAsia="Aptos" w:cs="Aptos"/>
+          <w:rFonts w:ascii="Aptos" w:eastAsia="Aptos" w:hAnsi="Aptos" w:cs="Aptos"/>
           <w:b/>
           <w:bCs/>
           <w:color w:val="000000" w:themeColor="text1"/>
@@ -674,7 +674,7 @@
       </w:r>
       <w:r>
         <w:rPr>
-          <w:rFonts w:ascii="Aptos" w:hAnsi="Aptos" w:eastAsia="Aptos" w:cs="Aptos"/>
+          <w:rFonts w:ascii="Aptos" w:eastAsia="Aptos" w:hAnsi="Aptos" w:cs="Aptos"/>
           <w:color w:val="000000" w:themeColor="text1"/>
           <w:lang w:val="es-ES"/>
         </w:rPr>
@@ -687,7 +687,7 @@
       </w:pPr>
       <w:r>
         <w:rPr>
-          <w:rFonts w:ascii="Aptos" w:hAnsi="Aptos" w:eastAsia="Aptos" w:cs="Aptos"/>
+          <w:rFonts w:ascii="Aptos" w:eastAsia="Aptos" w:hAnsi="Aptos" w:cs="Aptos"/>
           <w:i/>
           <w:iCs/>
           <w:color w:val="000000" w:themeColor="text1"/>
@@ -726,7 +726,7 @@
       </w:pPr>
       <w:r>
         <w:rPr>
-          <w:rFonts w:ascii="Aptos" w:hAnsi="Aptos" w:eastAsia="Aptos" w:cs="Aptos"/>
+          <w:rFonts w:ascii="Aptos" w:eastAsia="Aptos" w:hAnsi="Aptos" w:cs="Aptos"/>
           <w:b/>
           <w:bCs/>
           <w:color w:val="000000" w:themeColor="text1"/>
@@ -741,7 +741,7 @@
       </w:pPr>
       <w:r>
         <w:rPr>
-          <w:rFonts w:ascii="Aptos" w:hAnsi="Aptos" w:eastAsia="Aptos" w:cs="Aptos"/>
+          <w:rFonts w:ascii="Aptos" w:eastAsia="Aptos" w:hAnsi="Aptos" w:cs="Aptos"/>
           <w:b/>
           <w:bCs/>
           <w:color w:val="000000" w:themeColor="text1"/>
@@ -751,7 +751,7 @@
       </w:r>
       <w:r>
         <w:rPr>
-          <w:rFonts w:ascii="Aptos" w:hAnsi="Aptos" w:eastAsia="Aptos" w:cs="Aptos"/>
+          <w:rFonts w:ascii="Aptos" w:eastAsia="Aptos" w:hAnsi="Aptos" w:cs="Aptos"/>
           <w:color w:val="000000" w:themeColor="text1"/>
           <w:lang w:val="es-ES"/>
         </w:rPr>
@@ -759,7 +759,7 @@
       </w:r>
       <w:r>
         <w:rPr>
-          <w:rFonts w:ascii="Aptos" w:hAnsi="Aptos" w:eastAsia="Aptos" w:cs="Aptos"/>
+          <w:rFonts w:ascii="Aptos" w:eastAsia="Aptos" w:hAnsi="Aptos" w:cs="Aptos"/>
           <w:color w:val="000000" w:themeColor="text1"/>
           <w:lang w:val="es-ES"/>
         </w:rPr>
@@ -767,7 +767,7 @@
       </w:r>
       <w:r>
         <w:rPr>
-          <w:rFonts w:ascii="Aptos" w:hAnsi="Aptos" w:eastAsia="Aptos" w:cs="Aptos"/>
+          <w:rFonts w:ascii="Aptos" w:eastAsia="Aptos" w:hAnsi="Aptos" w:cs="Aptos"/>
           <w:color w:val="000000" w:themeColor="text1"/>
           <w:lang w:val="es-ES"/>
         </w:rPr>
@@ -780,7 +780,7 @@
       </w:pPr>
       <w:r>
         <w:rPr>
-          <w:rFonts w:ascii="Aptos" w:hAnsi="Aptos" w:eastAsia="Aptos" w:cs="Aptos"/>
+          <w:rFonts w:ascii="Aptos" w:eastAsia="Aptos" w:hAnsi="Aptos" w:cs="Aptos"/>
           <w:b/>
           <w:bCs/>
           <w:color w:val="000000" w:themeColor="text1"/>
@@ -790,7 +790,7 @@
       </w:r>
       <w:r>
         <w:rPr>
-          <w:rFonts w:ascii="Aptos" w:hAnsi="Aptos" w:eastAsia="Aptos" w:cs="Aptos"/>
+          <w:rFonts w:ascii="Aptos" w:eastAsia="Aptos" w:hAnsi="Aptos" w:cs="Aptos"/>
           <w:color w:val="000000" w:themeColor="text1"/>
           <w:lang w:val="es-ES"/>
         </w:rPr>
@@ -801,7 +801,7 @@
       <w:pPr>
         <w:spacing w:before="240" w:after="240"/>
         <w:rPr>
-          <w:rFonts w:ascii="Aptos" w:hAnsi="Aptos" w:eastAsia="Aptos" w:cs="Aptos"/>
+          <w:rFonts w:ascii="Aptos" w:eastAsia="Aptos" w:hAnsi="Aptos" w:cs="Aptos"/>
           <w:b/>
           <w:bCs/>
           <w:color w:val="000000" w:themeColor="text1"/>
@@ -815,7 +815,7 @@
       </w:pPr>
       <w:r>
         <w:rPr>
-          <w:rFonts w:ascii="Aptos" w:hAnsi="Aptos" w:eastAsia="Aptos" w:cs="Aptos"/>
+          <w:rFonts w:ascii="Aptos" w:eastAsia="Aptos" w:hAnsi="Aptos" w:cs="Aptos"/>
           <w:b/>
           <w:bCs/>
           <w:color w:val="000000" w:themeColor="text1"/>
@@ -830,7 +830,7 @@
       </w:pPr>
       <w:r>
         <w:rPr>
-          <w:rFonts w:ascii="Aptos" w:hAnsi="Aptos" w:eastAsia="Aptos" w:cs="Aptos"/>
+          <w:rFonts w:ascii="Aptos" w:eastAsia="Aptos" w:hAnsi="Aptos" w:cs="Aptos"/>
           <w:b/>
           <w:bCs/>
           <w:color w:val="000000" w:themeColor="text1"/>
@@ -840,7 +840,7 @@
       </w:r>
       <w:r>
         <w:rPr>
-          <w:rFonts w:ascii="Aptos" w:hAnsi="Aptos" w:eastAsia="Aptos" w:cs="Aptos"/>
+          <w:rFonts w:ascii="Aptos" w:eastAsia="Aptos" w:hAnsi="Aptos" w:cs="Aptos"/>
           <w:color w:val="000000" w:themeColor="text1"/>
           <w:lang w:val="es-ES"/>
         </w:rPr>
@@ -853,7 +853,7 @@
       </w:pPr>
       <w:r>
         <w:rPr>
-          <w:rFonts w:ascii="Aptos" w:hAnsi="Aptos" w:eastAsia="Aptos" w:cs="Aptos"/>
+          <w:rFonts w:ascii="Aptos" w:eastAsia="Aptos" w:hAnsi="Aptos" w:cs="Aptos"/>
           <w:b/>
           <w:bCs/>
           <w:color w:val="000000" w:themeColor="text1"/>
@@ -863,7 +863,7 @@
       </w:r>
       <w:r>
         <w:rPr>
-          <w:rFonts w:ascii="Aptos" w:hAnsi="Aptos" w:eastAsia="Aptos" w:cs="Aptos"/>
+          <w:rFonts w:ascii="Aptos" w:eastAsia="Aptos" w:hAnsi="Aptos" w:cs="Aptos"/>
           <w:color w:val="000000" w:themeColor="text1"/>
           <w:lang w:val="es-ES"/>
         </w:rPr>
@@ -1217,27 +1217,25 @@
       </w:pPr>
       <w:r>
         <w:rPr>
+          <w:b/>
+          <w:bCs/>
           <w:lang w:val="es-ES"/>
         </w:rPr>
         <w:t>Base de datos</w:t>
       </w:r>
       <w:r>
         <w:rPr>
-          <w:lang w:val="es-ES"/>
-        </w:rPr>
-        <w:t xml:space="preserve">: </w:t>
-      </w:r>
-      <w:r>
-        <w:rPr>
-          <w:lang w:val="es-ES"/>
-        </w:rPr>
-        <w:t>Postgres</w:t>
-      </w:r>
-      <w:r>
-        <w:rPr>
-          <w:lang w:val="es-ES"/>
-        </w:rPr>
-        <w:t xml:space="preserve"> ya que es una base de datos ligera</w:t>
+          <w:b/>
+          <w:bCs/>
+          <w:lang w:val="es-ES"/>
+        </w:rPr>
+        <w:t>:</w:t>
+      </w:r>
+      <w:r>
+        <w:rPr>
+          <w:lang w:val="es-ES"/>
+        </w:rPr>
+        <w:t xml:space="preserve"> Postgres ya que es una base de datos ligera</w:t>
       </w:r>
       <w:r>
         <w:rPr>
@@ -1245,9 +1243,93 @@
         </w:rPr>
         <w:t xml:space="preserve">. </w:t>
       </w:r>
+      <w:r>
+        <w:rPr>
+          <w:lang w:val="es-ES"/>
+        </w:rPr>
+        <w:t>Se i</w:t>
+      </w:r>
+      <w:r>
+        <w:rPr>
+          <w:lang w:val="es-ES"/>
+        </w:rPr>
+        <w:t>nte</w:t>
+      </w:r>
+      <w:r>
+        <w:rPr>
+          <w:lang w:val="es-ES"/>
+        </w:rPr>
+        <w:t>gra</w:t>
+      </w:r>
+      <w:r>
+        <w:rPr>
+          <w:lang w:val="es-ES"/>
+        </w:rPr>
+        <w:t>rá c</w:t>
+      </w:r>
+      <w:r>
+        <w:rPr>
+          <w:lang w:val="es-ES"/>
+        </w:rPr>
+        <w:t>on un almace</w:t>
+      </w:r>
+      <w:r>
+        <w:rPr>
+          <w:lang w:val="es-ES"/>
+        </w:rPr>
+        <w:t>namiento</w:t>
+      </w:r>
+      <w:r>
+        <w:rPr>
+          <w:lang w:val="es-ES"/>
+        </w:rPr>
+        <w:t xml:space="preserve"> </w:t>
+      </w:r>
+      <w:r>
+        <w:rPr>
+          <w:lang w:val="es-ES"/>
+        </w:rPr>
+        <w:t>en nube</w:t>
+      </w:r>
+      <w:r>
+        <w:rPr>
+          <w:lang w:val="es-ES"/>
+        </w:rPr>
+        <w:t xml:space="preserve"> </w:t>
+      </w:r>
+      <w:r>
+        <w:rPr>
+          <w:lang w:val="es-ES"/>
+        </w:rPr>
+        <w:t xml:space="preserve">por </w:t>
+      </w:r>
+      <w:r>
+        <w:rPr>
+          <w:lang w:val="es-ES"/>
+        </w:rPr>
+        <w:t>objetos</w:t>
+      </w:r>
+      <w:r>
+        <w:rPr>
+          <w:lang w:val="es-ES"/>
+        </w:rPr>
+        <w:t xml:space="preserve"> en a</w:t>
+      </w:r>
+      <w:r>
+        <w:rPr>
+          <w:lang w:val="es-ES"/>
+        </w:rPr>
+        <w:t>zure</w:t>
+      </w:r>
+      <w:r>
+        <w:rPr>
+          <w:lang w:val="es-ES"/>
+        </w:rPr>
+        <w:t>.</w:t>
+      </w:r>
     </w:p>
     <w:sectPr>
-      <w:pgSz w:w="12240" w:h="15840" w:orient="portrait"/>
+      <w:pgSz w:w="12240" w:h="15840"/>
       <w:pgMar w:top="1417" w:right="1701" w:bottom="1417" w:left="1701" w:header="708" w:footer="708" w:gutter="0"/>
       <w:cols w:space="708"/>
       <w:docGrid w:linePitch="360"/>
@@ -1271,7 +1353,7 @@
         <w:ind w:left="720" w:hanging="360"/>
       </w:pPr>
       <w:rPr>
-        <w:rFonts w:hint="default" w:ascii="Symbol" w:hAnsi="Symbol"/>
+        <w:rFonts w:ascii="Symbol" w:hAnsi="Symbol" w:hint="default"/>
       </w:rPr>
     </w:lvl>
     <w:lvl w:ilvl="1" w:tplc="240A0003" w:tentative="1">
@@ -1283,7 +1365,7 @@
         <w:ind w:left="1440" w:hanging="360"/>
       </w:pPr>
       <w:rPr>
-        <w:rFonts w:hint="default" w:ascii="Courier New" w:hAnsi="Courier New" w:cs="Courier New"/>
+        <w:rFonts w:ascii="Courier New" w:hAnsi="Courier New" w:cs="Courier New" w:hint="default"/>
       </w:rPr>
     </w:lvl>
     <w:lvl w:ilvl="2" w:tplc="240A0005" w:tentative="1">
@@ -1295,7 +1377,7 @@
         <w:ind w:left="2160" w:hanging="360"/>
       </w:pPr>
       <w:rPr>
-        <w:rFonts w:hint="default" w:ascii="Wingdings" w:hAnsi="Wingdings"/>
+        <w:rFonts w:ascii="Wingdings" w:hAnsi="Wingdings" w:hint="default"/>
       </w:rPr>
     </w:lvl>
     <w:lvl w:ilvl="3" w:tplc="240A0001" w:tentative="1">
@@ -1307,7 +1389,7 @@
         <w:ind w:left="2880" w:hanging="360"/>
       </w:pPr>
       <w:rPr>
-        <w:rFonts w:hint="default" w:ascii="Symbol" w:hAnsi="Symbol"/>
+        <w:rFonts w:ascii="Symbol" w:hAnsi="Symbol" w:hint="default"/>
       </w:rPr>
     </w:lvl>
     <w:lvl w:ilvl="4" w:tplc="240A0003" w:tentative="1">
@@ -1319,7 +1401,7 @@
         <w:ind w:left="3600" w:hanging="360"/>
       </w:pPr>
       <w:rPr>
-        <w:rFonts w:hint="default" w:ascii="Courier New" w:hAnsi="Courier New" w:cs="Courier New"/>
+        <w:rFonts w:ascii="Courier New" w:hAnsi="Courier New" w:cs="Courier New" w:hint="default"/>
       </w:rPr>
     </w:lvl>
     <w:lvl w:ilvl="5" w:tplc="240A0005" w:tentative="1">
@@ -1331,7 +1413,7 @@
         <w:ind w:left="4320" w:hanging="360"/>
       </w:pPr>
       <w:rPr>
-        <w:rFonts w:hint="default" w:ascii="Wingdings" w:hAnsi="Wingdings"/>
+        <w:rFonts w:ascii="Wingdings" w:hAnsi="Wingdings" w:hint="default"/>
       </w:rPr>
     </w:lvl>
     <w:lvl w:ilvl="6" w:tplc="240A0001" w:tentative="1">
@@ -1343,7 +1425,7 @@
         <w:ind w:left="5040" w:hanging="360"/>
       </w:pPr>
       <w:rPr>
-        <w:rFonts w:hint="default" w:ascii="Symbol" w:hAnsi="Symbol"/>
+        <w:rFonts w:ascii="Symbol" w:hAnsi="Symbol" w:hint="default"/>
       </w:rPr>
     </w:lvl>
     <w:lvl w:ilvl="7" w:tplc="240A0003" w:tentative="1">
@@ -1355,7 +1437,7 @@
         <w:ind w:left="5760" w:hanging="360"/>
       </w:pPr>
       <w:rPr>
-        <w:rFonts w:hint="default" w:ascii="Courier New" w:hAnsi="Courier New" w:cs="Courier New"/>
+        <w:rFonts w:ascii="Courier New" w:hAnsi="Courier New" w:cs="Courier New" w:hint="default"/>
       </w:rPr>
     </w:lvl>
     <w:lvl w:ilvl="8" w:tplc="240A0005" w:tentative="1">
@@ -1367,7 +1449,7 @@
         <w:ind w:left="6480" w:hanging="360"/>
       </w:pPr>
       <w:rPr>
-        <w:rFonts w:hint="default" w:ascii="Wingdings" w:hAnsi="Wingdings"/>
+        <w:rFonts w:ascii="Wingdings" w:hAnsi="Wingdings" w:hint="default"/>
       </w:rPr>
     </w:lvl>
   </w:abstractNum>
@@ -1383,7 +1465,7 @@
         <w:ind w:left="720" w:hanging="360"/>
       </w:pPr>
       <w:rPr>
-        <w:rFonts w:hint="default" w:ascii="Aptos" w:hAnsi="Aptos" w:eastAsiaTheme="minorHAnsi" w:cstheme="minorBidi"/>
+        <w:rFonts w:ascii="Aptos" w:eastAsiaTheme="minorHAnsi" w:hAnsi="Aptos" w:cstheme="minorBidi" w:hint="default"/>
       </w:rPr>
     </w:lvl>
     <w:lvl w:ilvl="1" w:tplc="240A0003" w:tentative="1">
@@ -1395,7 +1477,7 @@
         <w:ind w:left="1440" w:hanging="360"/>
       </w:pPr>
       <w:rPr>
-        <w:rFonts w:hint="default" w:ascii="Courier New" w:hAnsi="Courier New" w:cs="Courier New"/>
+        <w:rFonts w:ascii="Courier New" w:hAnsi="Courier New" w:cs="Courier New" w:hint="default"/>
       </w:rPr>
     </w:lvl>
     <w:lvl w:ilvl="2" w:tplc="240A0005" w:tentative="1">
@@ -1407,7 +1489,7 @@
         <w:ind w:left="2160" w:hanging="360"/>
       </w:pPr>
       <w:rPr>
-        <w:rFonts w:hint="default" w:ascii="Wingdings" w:hAnsi="Wingdings"/>
+        <w:rFonts w:ascii="Wingdings" w:hAnsi="Wingdings" w:hint="default"/>
       </w:rPr>
     </w:lvl>
     <w:lvl w:ilvl="3" w:tplc="240A0001" w:tentative="1">
@@ -1419,7 +1501,7 @@
         <w:ind w:left="2880" w:hanging="360"/>
       </w:pPr>
       <w:rPr>
-        <w:rFonts w:hint="default" w:ascii="Symbol" w:hAnsi="Symbol"/>
+        <w:rFonts w:ascii="Symbol" w:hAnsi="Symbol" w:hint="default"/>
       </w:rPr>
     </w:lvl>
     <w:lvl w:ilvl="4" w:tplc="240A0003" w:tentative="1">
@@ -1431,7 +1513,7 @@
         <w:ind w:left="3600" w:hanging="360"/>
       </w:pPr>
       <w:rPr>
-        <w:rFonts w:hint="default" w:ascii="Courier New" w:hAnsi="Courier New" w:cs="Courier New"/>
+        <w:rFonts w:ascii="Courier New" w:hAnsi="Courier New" w:cs="Courier New" w:hint="default"/>
       </w:rPr>
     </w:lvl>
     <w:lvl w:ilvl="5" w:tplc="240A0005" w:tentative="1">
@@ -1443,7 +1525,7 @@
         <w:ind w:left="4320" w:hanging="360"/>
       </w:pPr>
       <w:rPr>
-        <w:rFonts w:hint="default" w:ascii="Wingdings" w:hAnsi="Wingdings"/>
+        <w:rFonts w:ascii="Wingdings" w:hAnsi="Wingdings" w:hint="default"/>
       </w:rPr>
     </w:lvl>
     <w:lvl w:ilvl="6" w:tplc="240A0001" w:tentative="1">
@@ -1455,7 +1537,7 @@
         <w:ind w:left="5040" w:hanging="360"/>
       </w:pPr>
       <w:rPr>
-        <w:rFonts w:hint="default" w:ascii="Symbol" w:hAnsi="Symbol"/>
+        <w:rFonts w:ascii="Symbol" w:hAnsi="Symbol" w:hint="default"/>
       </w:rPr>
     </w:lvl>
     <w:lvl w:ilvl="7" w:tplc="240A0003" w:tentative="1">
@@ -1467,7 +1549,7 @@
         <w:ind w:left="5760" w:hanging="360"/>
       </w:pPr>
       <w:rPr>
-        <w:rFonts w:hint="default" w:ascii="Courier New" w:hAnsi="Courier New" w:cs="Courier New"/>
+        <w:rFonts w:ascii="Courier New" w:hAnsi="Courier New" w:cs="Courier New" w:hint="default"/>
       </w:rPr>
     </w:lvl>
     <w:lvl w:ilvl="8" w:tplc="240A0005" w:tentative="1">
@@ -1479,7 +1561,7 @@
         <w:ind w:left="6480" w:hanging="360"/>
       </w:pPr>
       <w:rPr>
-        <w:rFonts w:hint="default" w:ascii="Wingdings" w:hAnsi="Wingdings"/>
+        <w:rFonts w:ascii="Wingdings" w:hAnsi="Wingdings" w:hint="default"/>
       </w:rPr>
     </w:lvl>
   </w:abstractNum>
@@ -1496,7 +1578,7 @@
         <w:ind w:left="720" w:hanging="360"/>
       </w:pPr>
       <w:rPr>
-        <w:rFonts w:hint="default" w:ascii="Symbol" w:hAnsi="Symbol"/>
+        <w:rFonts w:ascii="Symbol" w:hAnsi="Symbol" w:hint="default"/>
       </w:rPr>
     </w:lvl>
     <w:lvl w:ilvl="1" w:tplc="FF868386">
@@ -1508,7 +1590,7 @@
         <w:ind w:left="1440" w:hanging="360"/>
       </w:pPr>
       <w:rPr>
-        <w:rFonts w:hint="default" w:ascii="Courier New" w:hAnsi="Courier New"/>
+        <w:rFonts w:ascii="Courier New" w:hAnsi="Courier New" w:hint="default"/>
       </w:rPr>
     </w:lvl>
     <w:lvl w:ilvl="2" w:tplc="45C0437A">
@@ -1520,7 +1602,7 @@
         <w:ind w:left="2160" w:hanging="360"/>
       </w:pPr>
       <w:rPr>
-        <w:rFonts w:hint="default" w:ascii="Wingdings" w:hAnsi="Wingdings"/>
+        <w:rFonts w:ascii="Wingdings" w:hAnsi="Wingdings" w:hint="default"/>
       </w:rPr>
     </w:lvl>
     <w:lvl w:ilvl="3" w:tplc="FF749228">
@@ -1532,7 +1614,7 @@
         <w:ind w:left="2880" w:hanging="360"/>
       </w:pPr>
       <w:rPr>
-        <w:rFonts w:hint="default" w:ascii="Symbol" w:hAnsi="Symbol"/>
+        <w:rFonts w:ascii="Symbol" w:hAnsi="Symbol" w:hint="default"/>
       </w:rPr>
     </w:lvl>
     <w:lvl w:ilvl="4" w:tplc="B5C03862">
@@ -1544,7 +1626,7 @@
         <w:ind w:left="3600" w:hanging="360"/>
       </w:pPr>
       <w:rPr>
-        <w:rFonts w:hint="default" w:ascii="Courier New" w:hAnsi="Courier New"/>
+        <w:rFonts w:ascii="Courier New" w:hAnsi="Courier New" w:hint="default"/>
       </w:rPr>
     </w:lvl>
     <w:lvl w:ilvl="5" w:tplc="90CED2AC">
@@ -1556,7 +1638,7 @@
         <w:ind w:left="4320" w:hanging="360"/>
       </w:pPr>
       <w:rPr>
-        <w:rFonts w:hint="default" w:ascii="Wingdings" w:hAnsi="Wingdings"/>
+        <w:rFonts w:ascii="Wingdings" w:hAnsi="Wingdings" w:hint="default"/>
       </w:rPr>
     </w:lvl>
     <w:lvl w:ilvl="6" w:tplc="91ECB10E">
@@ -1568,7 +1650,7 @@
         <w:ind w:left="5040" w:hanging="360"/>
       </w:pPr>
       <w:rPr>
-        <w:rFonts w:hint="default" w:ascii="Symbol" w:hAnsi="Symbol"/>
+        <w:rFonts w:ascii="Symbol" w:hAnsi="Symbol" w:hint="default"/>
       </w:rPr>
     </w:lvl>
     <w:lvl w:ilvl="7" w:tplc="011C0068">
@@ -1580,7 +1662,7 @@
         <w:ind w:left="5760" w:hanging="360"/>
       </w:pPr>
       <w:rPr>
-        <w:rFonts w:hint="default" w:ascii="Courier New" w:hAnsi="Courier New"/>
+        <w:rFonts w:ascii="Courier New" w:hAnsi="Courier New" w:hint="default"/>
       </w:rPr>
     </w:lvl>
     <w:lvl w:ilvl="8" w:tplc="FBD4B816">
@@ -1592,7 +1674,7 @@
         <w:ind w:left="6480" w:hanging="360"/>
       </w:pPr>
       <w:rPr>
-        <w:rFonts w:hint="default" w:ascii="Wingdings" w:hAnsi="Wingdings"/>
+        <w:rFonts w:ascii="Wingdings" w:hAnsi="Wingdings" w:hint="default"/>
       </w:rPr>
     </w:lvl>
   </w:abstractNum>
@@ -1608,7 +1690,7 @@
         <w:ind w:left="720" w:hanging="360"/>
       </w:pPr>
       <w:rPr>
-        <w:rFonts w:hint="default" w:ascii="Aptos" w:hAnsi="Aptos" w:eastAsiaTheme="minorHAnsi" w:cstheme="minorBidi"/>
+        <w:rFonts w:ascii="Aptos" w:eastAsiaTheme="minorHAnsi" w:hAnsi="Aptos" w:cstheme="minorBidi" w:hint="default"/>
       </w:rPr>
     </w:lvl>
     <w:lvl w:ilvl="1" w:tplc="240A0003" w:tentative="1">
@@ -1620,7 +1702,7 @@
         <w:ind w:left="1440" w:hanging="360"/>
       </w:pPr>
       <w:rPr>
-        <w:rFonts w:hint="default" w:ascii="Courier New" w:hAnsi="Courier New" w:cs="Courier New"/>
+        <w:rFonts w:ascii="Courier New" w:hAnsi="Courier New" w:cs="Courier New" w:hint="default"/>
       </w:rPr>
     </w:lvl>
     <w:lvl w:ilvl="2" w:tplc="240A0005" w:tentative="1">
@@ -1632,7 +1714,7 @@
         <w:ind w:left="2160" w:hanging="360"/>
       </w:pPr>
       <w:rPr>
-        <w:rFonts w:hint="default" w:ascii="Wingdings" w:hAnsi="Wingdings"/>
+        <w:rFonts w:ascii="Wingdings" w:hAnsi="Wingdings" w:hint="default"/>
       </w:rPr>
     </w:lvl>
     <w:lvl w:ilvl="3" w:tplc="240A0001" w:tentative="1">
@@ -1644,7 +1726,7 @@
         <w:ind w:left="2880" w:hanging="360"/>
       </w:pPr>
       <w:rPr>
-        <w:rFonts w:hint="default" w:ascii="Symbol" w:hAnsi="Symbol"/>
+        <w:rFonts w:ascii="Symbol" w:hAnsi="Symbol" w:hint="default"/>
       </w:rPr>
     </w:lvl>
     <w:lvl w:ilvl="4" w:tplc="240A0003" w:tentative="1">
@@ -1656,7 +1738,7 @@
         <w:ind w:left="3600" w:hanging="360"/>
       </w:pPr>
       <w:rPr>
-        <w:rFonts w:hint="default" w:ascii="Courier New" w:hAnsi="Courier New" w:cs="Courier New"/>
+        <w:rFonts w:ascii="Courier New" w:hAnsi="Courier New" w:cs="Courier New" w:hint="default"/>
       </w:rPr>
     </w:lvl>
     <w:lvl w:ilvl="5" w:tplc="240A0005" w:tentative="1">
@@ -1668,7 +1750,7 @@
         <w:ind w:left="4320" w:hanging="360"/>
       </w:pPr>
       <w:rPr>
-        <w:rFonts w:hint="default" w:ascii="Wingdings" w:hAnsi="Wingdings"/>
+        <w:rFonts w:ascii="Wingdings" w:hAnsi="Wingdings" w:hint="default"/>
       </w:rPr>
     </w:lvl>
     <w:lvl w:ilvl="6" w:tplc="240A0001" w:tentative="1">
@@ -1680,7 +1762,7 @@
         <w:ind w:left="5040" w:hanging="360"/>
       </w:pPr>
       <w:rPr>
-        <w:rFonts w:hint="default" w:ascii="Symbol" w:hAnsi="Symbol"/>
+        <w:rFonts w:ascii="Symbol" w:hAnsi="Symbol" w:hint="default"/>
       </w:rPr>
     </w:lvl>
     <w:lvl w:ilvl="7" w:tplc="240A0003" w:tentative="1">
@@ -1692,7 +1774,7 @@
         <w:ind w:left="5760" w:hanging="360"/>
       </w:pPr>
       <w:rPr>
-        <w:rFonts w:hint="default" w:ascii="Courier New" w:hAnsi="Courier New" w:cs="Courier New"/>
+        <w:rFonts w:ascii="Courier New" w:hAnsi="Courier New" w:cs="Courier New" w:hint="default"/>
       </w:rPr>
     </w:lvl>
     <w:lvl w:ilvl="8" w:tplc="240A0005" w:tentative="1">
@@ -1704,7 +1786,7 @@
         <w:ind w:left="6480" w:hanging="360"/>
       </w:pPr>
       <w:rPr>
-        <w:rFonts w:hint="default" w:ascii="Wingdings" w:hAnsi="Wingdings"/>
+        <w:rFonts w:ascii="Wingdings" w:hAnsi="Wingdings" w:hint="default"/>
       </w:rPr>
     </w:lvl>
   </w:abstractNum>
@@ -1721,7 +1803,7 @@
         <w:ind w:left="720" w:hanging="360"/>
       </w:pPr>
       <w:rPr>
-        <w:rFonts w:hint="default" w:ascii="Symbol" w:hAnsi="Symbol"/>
+        <w:rFonts w:ascii="Symbol" w:hAnsi="Symbol" w:hint="default"/>
       </w:rPr>
     </w:lvl>
     <w:lvl w:ilvl="1" w:tplc="FFFFFFFF" w:tentative="1">
@@ -1733,7 +1815,7 @@
         <w:ind w:left="1440" w:hanging="360"/>
       </w:pPr>
       <w:rPr>
-        <w:rFonts w:hint="default" w:ascii="Courier New" w:hAnsi="Courier New" w:cs="Courier New"/>
+        <w:rFonts w:ascii="Courier New" w:hAnsi="Courier New" w:cs="Courier New" w:hint="default"/>
       </w:rPr>
     </w:lvl>
     <w:lvl w:ilvl="2" w:tplc="FFFFFFFF" w:tentative="1">
@@ -1745,7 +1827,7 @@
         <w:ind w:left="2160" w:hanging="360"/>
       </w:pPr>
       <w:rPr>
-        <w:rFonts w:hint="default" w:ascii="Wingdings" w:hAnsi="Wingdings"/>
+        <w:rFonts w:ascii="Wingdings" w:hAnsi="Wingdings" w:hint="default"/>
       </w:rPr>
     </w:lvl>
     <w:lvl w:ilvl="3" w:tplc="FFFFFFFF" w:tentative="1">
@@ -1757,7 +1839,7 @@
         <w:ind w:left="2880" w:hanging="360"/>
       </w:pPr>
       <w:rPr>
-        <w:rFonts w:hint="default" w:ascii="Symbol" w:hAnsi="Symbol"/>
+        <w:rFonts w:ascii="Symbol" w:hAnsi="Symbol" w:hint="default"/>
       </w:rPr>
     </w:lvl>
     <w:lvl w:ilvl="4" w:tplc="FFFFFFFF" w:tentative="1">
@@ -1769,7 +1851,7 @@
         <w:ind w:left="3600" w:hanging="360"/>
       </w:pPr>
       <w:rPr>
-        <w:rFonts w:hint="default" w:ascii="Courier New" w:hAnsi="Courier New" w:cs="Courier New"/>
+        <w:rFonts w:ascii="Courier New" w:hAnsi="Courier New" w:cs="Courier New" w:hint="default"/>
       </w:rPr>
     </w:lvl>
     <w:lvl w:ilvl="5" w:tplc="FFFFFFFF" w:tentative="1">
@@ -1781,7 +1863,7 @@
         <w:ind w:left="4320" w:hanging="360"/>
       </w:pPr>
       <w:rPr>
-        <w:rFonts w:hint="default" w:ascii="Wingdings" w:hAnsi="Wingdings"/>
+        <w:rFonts w:ascii="Wingdings" w:hAnsi="Wingdings" w:hint="default"/>
       </w:rPr>
     </w:lvl>
     <w:lvl w:ilvl="6" w:tplc="FFFFFFFF" w:tentative="1">
@@ -1793,7 +1875,7 @@
         <w:ind w:left="5040" w:hanging="360"/>
       </w:pPr>
       <w:rPr>
-        <w:rFonts w:hint="default" w:ascii="Symbol" w:hAnsi="Symbol"/>
+        <w:rFonts w:ascii="Symbol" w:hAnsi="Symbol" w:hint="default"/>
       </w:rPr>
     </w:lvl>
     <w:lvl w:ilvl="7" w:tplc="FFFFFFFF" w:tentative="1">
@@ -1805,7 +1887,7 @@
         <w:ind w:left="5760" w:hanging="360"/>
       </w:pPr>
       <w:rPr>
-        <w:rFonts w:hint="default" w:ascii="Courier New" w:hAnsi="Courier New" w:cs="Courier New"/>
+        <w:rFonts w:ascii="Courier New" w:hAnsi="Courier New" w:cs="Courier New" w:hint="default"/>
       </w:rPr>
     </w:lvl>
     <w:lvl w:ilvl="8" w:tplc="FFFFFFFF" w:tentative="1">
@@ -1817,7 +1899,7 @@
         <w:ind w:left="6480" w:hanging="360"/>
       </w:pPr>
       <w:rPr>
-        <w:rFonts w:hint="default" w:ascii="Wingdings" w:hAnsi="Wingdings"/>
+        <w:rFonts w:ascii="Wingdings" w:hAnsi="Wingdings" w:hint="default"/>
       </w:rPr>
     </w:lvl>
   </w:abstractNum>
@@ -1833,7 +1915,7 @@
         <w:ind w:left="720" w:hanging="360"/>
       </w:pPr>
       <w:rPr>
-        <w:rFonts w:hint="default" w:ascii="Aptos" w:hAnsi="Aptos" w:eastAsiaTheme="minorHAnsi" w:cstheme="minorBidi"/>
+        <w:rFonts w:ascii="Aptos" w:eastAsiaTheme="minorHAnsi" w:hAnsi="Aptos" w:cstheme="minorBidi" w:hint="default"/>
       </w:rPr>
     </w:lvl>
     <w:lvl w:ilvl="1" w:tplc="240A0003" w:tentative="1">
@@ -1845,7 +1927,7 @@
         <w:ind w:left="1440" w:hanging="360"/>
       </w:pPr>
       <w:rPr>
-        <w:rFonts w:hint="default" w:ascii="Courier New" w:hAnsi="Courier New" w:cs="Courier New"/>
+        <w:rFonts w:ascii="Courier New" w:hAnsi="Courier New" w:cs="Courier New" w:hint="default"/>
       </w:rPr>
     </w:lvl>
     <w:lvl w:ilvl="2" w:tplc="240A0005" w:tentative="1">
@@ -1857,7 +1939,7 @@
         <w:ind w:left="2160" w:hanging="360"/>
       </w:pPr>
       <w:rPr>
-        <w:rFonts w:hint="default" w:ascii="Wingdings" w:hAnsi="Wingdings"/>
+        <w:rFonts w:ascii="Wingdings" w:hAnsi="Wingdings" w:hint="default"/>
       </w:rPr>
     </w:lvl>
     <w:lvl w:ilvl="3" w:tplc="240A0001" w:tentative="1">
@@ -1869,7 +1951,7 @@
         <w:ind w:left="2880" w:hanging="360"/>
       </w:pPr>
       <w:rPr>
-        <w:rFonts w:hint="default" w:ascii="Symbol" w:hAnsi="Symbol"/>
+        <w:rFonts w:ascii="Symbol" w:hAnsi="Symbol" w:hint="default"/>
       </w:rPr>
     </w:lvl>
     <w:lvl w:ilvl="4" w:tplc="240A0003" w:tentative="1">
@@ -1881,7 +1963,7 @@
         <w:ind w:left="3600" w:hanging="360"/>
       </w:pPr>
       <w:rPr>
-        <w:rFonts w:hint="default" w:ascii="Courier New" w:hAnsi="Courier New" w:cs="Courier New"/>
+        <w:rFonts w:ascii="Courier New" w:hAnsi="Courier New" w:cs="Courier New" w:hint="default"/>
       </w:rPr>
     </w:lvl>
     <w:lvl w:ilvl="5" w:tplc="240A0005" w:tentative="1">
@@ -1893,7 +1975,7 @@
         <w:ind w:left="4320" w:hanging="360"/>
       </w:pPr>
       <w:rPr>
-        <w:rFonts w:hint="default" w:ascii="Wingdings" w:hAnsi="Wingdings"/>
+        <w:rFonts w:ascii="Wingdings" w:hAnsi="Wingdings" w:hint="default"/>
       </w:rPr>
     </w:lvl>
     <w:lvl w:ilvl="6" w:tplc="240A0001" w:tentative="1">
@@ -1905,7 +1987,7 @@
         <w:ind w:left="5040" w:hanging="360"/>
       </w:pPr>
       <w:rPr>
-        <w:rFonts w:hint="default" w:ascii="Symbol" w:hAnsi="Symbol"/>
+        <w:rFonts w:ascii="Symbol" w:hAnsi="Symbol" w:hint="default"/>
       </w:rPr>
     </w:lvl>
     <w:lvl w:ilvl="7" w:tplc="240A0003" w:tentative="1">
@@ -1917,7 +1999,7 @@
         <w:ind w:left="5760" w:hanging="360"/>
       </w:pPr>
       <w:rPr>
-        <w:rFonts w:hint="default" w:ascii="Courier New" w:hAnsi="Courier New" w:cs="Courier New"/>
+        <w:rFonts w:ascii="Courier New" w:hAnsi="Courier New" w:cs="Courier New" w:hint="default"/>
       </w:rPr>
     </w:lvl>
     <w:lvl w:ilvl="8" w:tplc="240A0005" w:tentative="1">
@@ -1929,7 +2011,7 @@
         <w:ind w:left="6480" w:hanging="360"/>
       </w:pPr>
       <w:rPr>
-        <w:rFonts w:hint="default" w:ascii="Wingdings" w:hAnsi="Wingdings"/>
+        <w:rFonts w:ascii="Wingdings" w:hAnsi="Wingdings" w:hint="default"/>
       </w:rPr>
     </w:lvl>
   </w:abstractNum>
@@ -1946,7 +2028,7 @@
         <w:ind w:left="720" w:hanging="360"/>
       </w:pPr>
       <w:rPr>
-        <w:rFonts w:hint="default" w:ascii="Symbol" w:hAnsi="Symbol"/>
+        <w:rFonts w:ascii="Symbol" w:hAnsi="Symbol" w:hint="default"/>
       </w:rPr>
     </w:lvl>
     <w:lvl w:ilvl="1" w:tplc="97564F30">
@@ -1958,7 +2040,7 @@
         <w:ind w:left="1440" w:hanging="360"/>
       </w:pPr>
       <w:rPr>
-        <w:rFonts w:hint="default" w:ascii="Courier New" w:hAnsi="Courier New"/>
+        <w:rFonts w:ascii="Courier New" w:hAnsi="Courier New" w:hint="default"/>
       </w:rPr>
     </w:lvl>
     <w:lvl w:ilvl="2" w:tplc="69880656">
@@ -1970,7 +2052,7 @@
         <w:ind w:left="2160" w:hanging="360"/>
       </w:pPr>
       <w:rPr>
-        <w:rFonts w:hint="default" w:ascii="Wingdings" w:hAnsi="Wingdings"/>
+        <w:rFonts w:ascii="Wingdings" w:hAnsi="Wingdings" w:hint="default"/>
       </w:rPr>
     </w:lvl>
     <w:lvl w:ilvl="3" w:tplc="4A4A6024">
@@ -1982,7 +2064,7 @@
         <w:ind w:left="2880" w:hanging="360"/>
       </w:pPr>
       <w:rPr>
-        <w:rFonts w:hint="default" w:ascii="Symbol" w:hAnsi="Symbol"/>
+        <w:rFonts w:ascii="Symbol" w:hAnsi="Symbol" w:hint="default"/>
       </w:rPr>
     </w:lvl>
     <w:lvl w:ilvl="4" w:tplc="D5D604F6">
@@ -1994,7 +2076,7 @@
         <w:ind w:left="3600" w:hanging="360"/>
       </w:pPr>
       <w:rPr>
-        <w:rFonts w:hint="default" w:ascii="Courier New" w:hAnsi="Courier New"/>
+        <w:rFonts w:ascii="Courier New" w:hAnsi="Courier New" w:hint="default"/>
       </w:rPr>
     </w:lvl>
     <w:lvl w:ilvl="5" w:tplc="C7FA5DA2">
@@ -2006,7 +2088,7 @@
         <w:ind w:left="4320" w:hanging="360"/>
       </w:pPr>
       <w:rPr>
-        <w:rFonts w:hint="default" w:ascii="Wingdings" w:hAnsi="Wingdings"/>
+        <w:rFonts w:ascii="Wingdings" w:hAnsi="Wingdings" w:hint="default"/>
       </w:rPr>
     </w:lvl>
     <w:lvl w:ilvl="6" w:tplc="A84265D6">
@@ -2018,7 +2100,7 @@
         <w:ind w:left="5040" w:hanging="360"/>
       </w:pPr>
       <w:rPr>
-        <w:rFonts w:hint="default" w:ascii="Symbol" w:hAnsi="Symbol"/>
+        <w:rFonts w:ascii="Symbol" w:hAnsi="Symbol" w:hint="default"/>
       </w:rPr>
     </w:lvl>
     <w:lvl w:ilvl="7" w:tplc="337ED758">
@@ -2030,7 +2112,7 @@
         <w:ind w:left="5760" w:hanging="360"/>
       </w:pPr>
       <w:rPr>
-        <w:rFonts w:hint="default" w:ascii="Courier New" w:hAnsi="Courier New"/>
+        <w:rFonts w:ascii="Courier New" w:hAnsi="Courier New" w:hint="default"/>
       </w:rPr>
     </w:lvl>
     <w:lvl w:ilvl="8" w:tplc="C7B28FF4">
@@ -2042,7 +2124,7 @@
         <w:ind w:left="6480" w:hanging="360"/>
       </w:pPr>
       <w:rPr>
-        <w:rFonts w:hint="default" w:ascii="Wingdings" w:hAnsi="Wingdings"/>
+        <w:rFonts w:ascii="Wingdings" w:hAnsi="Wingdings" w:hint="default"/>
       </w:rPr>
     </w:lvl>
   </w:abstractNum>
@@ -2148,7 +2230,7 @@
         <w:ind w:left="720" w:hanging="360"/>
       </w:pPr>
       <w:rPr>
-        <w:rFonts w:hint="default" w:ascii="Symbol" w:hAnsi="Symbol"/>
+        <w:rFonts w:ascii="Symbol" w:hAnsi="Symbol" w:hint="default"/>
       </w:rPr>
     </w:lvl>
     <w:lvl w:ilvl="1" w:tplc="FFFFFFFF" w:tentative="1">
@@ -2160,7 +2242,7 @@
         <w:ind w:left="1440" w:hanging="360"/>
       </w:pPr>
       <w:rPr>
-        <w:rFonts w:hint="default" w:ascii="Courier New" w:hAnsi="Courier New" w:cs="Courier New"/>
+        <w:rFonts w:ascii="Courier New" w:hAnsi="Courier New" w:cs="Courier New" w:hint="default"/>
       </w:rPr>
     </w:lvl>
     <w:lvl w:ilvl="2" w:tplc="FFFFFFFF" w:tentative="1">
@@ -2172,7 +2254,7 @@
         <w:ind w:left="2160" w:hanging="360"/>
       </w:pPr>
       <w:rPr>
-        <w:rFonts w:hint="default" w:ascii="Wingdings" w:hAnsi="Wingdings"/>
+        <w:rFonts w:ascii="Wingdings" w:hAnsi="Wingdings" w:hint="default"/>
       </w:rPr>
     </w:lvl>
     <w:lvl w:ilvl="3" w:tplc="FFFFFFFF" w:tentative="1">
@@ -2184,7 +2266,7 @@
         <w:ind w:left="2880" w:hanging="360"/>
       </w:pPr>
       <w:rPr>
-        <w:rFonts w:hint="default" w:ascii="Symbol" w:hAnsi="Symbol"/>
+        <w:rFonts w:ascii="Symbol" w:hAnsi="Symbol" w:hint="default"/>
       </w:rPr>
     </w:lvl>
     <w:lvl w:ilvl="4" w:tplc="FFFFFFFF" w:tentative="1">
@@ -2196,7 +2278,7 @@
         <w:ind w:left="3600" w:hanging="360"/>
       </w:pPr>
       <w:rPr>
-        <w:rFonts w:hint="default" w:ascii="Courier New" w:hAnsi="Courier New" w:cs="Courier New"/>
+        <w:rFonts w:ascii="Courier New" w:hAnsi="Courier New" w:cs="Courier New" w:hint="default"/>
       </w:rPr>
     </w:lvl>
     <w:lvl w:ilvl="5" w:tplc="FFFFFFFF" w:tentative="1">
@@ -2208,7 +2290,7 @@
         <w:ind w:left="4320" w:hanging="360"/>
       </w:pPr>
       <w:rPr>
-        <w:rFonts w:hint="default" w:ascii="Wingdings" w:hAnsi="Wingdings"/>
+        <w:rFonts w:ascii="Wingdings" w:hAnsi="Wingdings" w:hint="default"/>
       </w:rPr>
     </w:lvl>
     <w:lvl w:ilvl="6" w:tplc="FFFFFFFF" w:tentative="1">
@@ -2220,7 +2302,7 @@
         <w:ind w:left="5040" w:hanging="360"/>
       </w:pPr>
       <w:rPr>
-        <w:rFonts w:hint="default" w:ascii="Symbol" w:hAnsi="Symbol"/>
+        <w:rFonts w:ascii="Symbol" w:hAnsi="Symbol" w:hint="default"/>
       </w:rPr>
     </w:lvl>
     <w:lvl w:ilvl="7" w:tplc="FFFFFFFF" w:tentative="1">
@@ -2232,7 +2314,7 @@
         <w:ind w:left="5760" w:hanging="360"/>
       </w:pPr>
       <w:rPr>
-        <w:rFonts w:hint="default" w:ascii="Courier New" w:hAnsi="Courier New" w:cs="Courier New"/>
+        <w:rFonts w:ascii="Courier New" w:hAnsi="Courier New" w:cs="Courier New" w:hint="default"/>
       </w:rPr>
     </w:lvl>
     <w:lvl w:ilvl="8" w:tplc="FFFFFFFF" w:tentative="1">
@@ -2244,7 +2326,7 @@
         <w:ind w:left="6480" w:hanging="360"/>
       </w:pPr>
       <w:rPr>
-        <w:rFonts w:hint="default" w:ascii="Wingdings" w:hAnsi="Wingdings"/>
+        <w:rFonts w:ascii="Wingdings" w:hAnsi="Wingdings" w:hint="default"/>
       </w:rPr>
     </w:lvl>
   </w:abstractNum>
@@ -2283,7 +2365,7 @@
   <w:docDefaults>
     <w:rPrDefault>
       <w:rPr>
-        <w:rFonts w:asciiTheme="minorHAnsi" w:hAnsiTheme="minorHAnsi" w:eastAsiaTheme="minorHAnsi" w:cstheme="minorBidi"/>
+        <w:rFonts w:asciiTheme="minorHAnsi" w:eastAsiaTheme="minorHAnsi" w:hAnsiTheme="minorHAnsi" w:cstheme="minorBidi"/>
         <w:kern w:val="2"/>
         <w:sz w:val="22"/>
         <w:szCs w:val="22"/>
@@ -2300,14 +2382,14 @@
   <w:latentStyles w:defLockedState="0" w:defUIPriority="99" w:defSemiHidden="0" w:defUnhideWhenUsed="0" w:defQFormat="0" w:count="376">
     <w:lsdException w:name="Normal" w:uiPriority="0" w:qFormat="1"/>
     <w:lsdException w:name="heading 1" w:uiPriority="9" w:qFormat="1"/>
-    <w:lsdException w:name="heading 2" w:uiPriority="9" w:semiHidden="1" w:unhideWhenUsed="1" w:qFormat="1"/>
-    <w:lsdException w:name="heading 3" w:uiPriority="9" w:semiHidden="1" w:unhideWhenUsed="1" w:qFormat="1"/>
-    <w:lsdException w:name="heading 4" w:uiPriority="9" w:semiHidden="1" w:unhideWhenUsed="1" w:qFormat="1"/>
-    <w:lsdException w:name="heading 5" w:uiPriority="9" w:semiHidden="1" w:unhideWhenUsed="1" w:qFormat="1"/>
-    <w:lsdException w:name="heading 6" w:uiPriority="9" w:semiHidden="1" w:unhideWhenUsed="1" w:qFormat="1"/>
-    <w:lsdException w:name="heading 7" w:uiPriority="9" w:semiHidden="1" w:unhideWhenUsed="1" w:qFormat="1"/>
-    <w:lsdException w:name="heading 8" w:uiPriority="9" w:semiHidden="1" w:unhideWhenUsed="1" w:qFormat="1"/>
-    <w:lsdException w:name="heading 9" w:uiPriority="9" w:semiHidden="1" w:unhideWhenUsed="1" w:qFormat="1"/>
+    <w:lsdException w:name="heading 2" w:semiHidden="1" w:uiPriority="9" w:unhideWhenUsed="1" w:qFormat="1"/>
+    <w:lsdException w:name="heading 3" w:semiHidden="1" w:uiPriority="9" w:unhideWhenUsed="1" w:qFormat="1"/>
+    <w:lsdException w:name="heading 4" w:semiHidden="1" w:uiPriority="9" w:unhideWhenUsed="1" w:qFormat="1"/>
+    <w:lsdException w:name="heading 5" w:semiHidden="1" w:uiPriority="9" w:unhideWhenUsed="1" w:qFormat="1"/>
+    <w:lsdException w:name="heading 6" w:semiHidden="1" w:uiPriority="9" w:unhideWhenUsed="1" w:qFormat="1"/>
+    <w:lsdException w:name="heading 7" w:semiHidden="1" w:uiPriority="9" w:unhideWhenUsed="1" w:qFormat="1"/>
+    <w:lsdException w:name="heading 8" w:semiHidden="1" w:uiPriority="9" w:unhideWhenUsed="1" w:qFormat="1"/>
+    <w:lsdException w:name="heading 9" w:semiHidden="1" w:uiPriority="9" w:unhideWhenUsed="1" w:qFormat="1"/>
     <w:lsdException w:name="index 1" w:semiHidden="1" w:unhideWhenUsed="1"/>
     <w:lsdException w:name="index 2" w:semiHidden="1" w:unhideWhenUsed="1"/>
     <w:lsdException w:name="index 3" w:semiHidden="1" w:unhideWhenUsed="1"/>
@@ -2317,22 +2399,22 @@
     <w:lsdException w:name="index 7" w:semiHidden="1" w:unhideWhenUsed="1"/>
     <w:lsdException w:name="index 8" w:semiHidden="1" w:unhideWhenUsed="1"/>
     <w:lsdException w:name="index 9" w:semiHidden="1" w:unhideWhenUsed="1"/>
-    <w:lsdException w:name="toc 1" w:uiPriority="39" w:semiHidden="1" w:unhideWhenUsed="1"/>
-    <w:lsdException w:name="toc 2" w:uiPriority="39" w:semiHidden="1" w:unhideWhenUsed="1"/>
-    <w:lsdException w:name="toc 3" w:uiPriority="39" w:semiHidden="1" w:unhideWhenUsed="1"/>
-    <w:lsdException w:name="toc 4" w:uiPriority="39" w:semiHidden="1" w:unhideWhenUsed="1"/>
-    <w:lsdException w:name="toc 5" w:uiPriority="39" w:semiHidden="1" w:unhideWhenUsed="1"/>
-    <w:lsdException w:name="toc 6" w:uiPriority="39" w:semiHidden="1" w:unhideWhenUsed="1"/>
-    <w:lsdException w:name="toc 7" w:uiPriority="39" w:semiHidden="1" w:unhideWhenUsed="1"/>
-    <w:lsdException w:name="toc 8" w:uiPriority="39" w:semiHidden="1" w:unhideWhenUsed="1"/>
-    <w:lsdException w:name="toc 9" w:uiPriority="39" w:semiHidden="1" w:unhideWhenUsed="1"/>
+    <w:lsdException w:name="toc 1" w:semiHidden="1" w:uiPriority="39" w:unhideWhenUsed="1"/>
+    <w:lsdException w:name="toc 2" w:semiHidden="1" w:uiPriority="39" w:unhideWhenUsed="1"/>
+    <w:lsdException w:name="toc 3" w:semiHidden="1" w:uiPriority="39" w:unhideWhenUsed="1"/>
+    <w:lsdException w:name="toc 4" w:semiHidden="1" w:uiPriority="39" w:unhideWhenUsed="1"/>
+    <w:lsdException w:name="toc 5" w:semiHidden="1" w:uiPriority="39" w:unhideWhenUsed="1"/>
+    <w:lsdException w:name="toc 6" w:semiHidden="1" w:uiPriority="39" w:unhideWhenUsed="1"/>
+    <w:lsdException w:name="toc 7" w:semiHidden="1" w:uiPriority="39" w:unhideWhenUsed="1"/>
+    <w:lsdException w:name="toc 8" w:semiHidden="1" w:uiPriority="39" w:unhideWhenUsed="1"/>
+    <w:lsdException w:name="toc 9" w:semiHidden="1" w:uiPriority="39" w:unhideWhenUsed="1"/>
     <w:lsdException w:name="Normal Indent" w:semiHidden="1" w:unhideWhenUsed="1"/>
     <w:lsdException w:name="footnote text" w:semiHidden="1" w:unhideWhenUsed="1"/>
     <w:lsdException w:name="annotation text" w:semiHidden="1" w:unhideWhenUsed="1"/>
     <w:lsdException w:name="header" w:semiHidden="1" w:unhideWhenUsed="1"/>
     <w:lsdException w:name="footer" w:semiHidden="1" w:unhideWhenUsed="1"/>
     <w:lsdException w:name="index heading" w:semiHidden="1" w:unhideWhenUsed="1"/>
-    <w:lsdException w:name="caption" w:uiPriority="35" w:semiHidden="1" w:unhideWhenUsed="1" w:qFormat="1"/>
+    <w:lsdException w:name="caption" w:semiHidden="1" w:uiPriority="35" w:unhideWhenUsed="1" w:qFormat="1"/>
     <w:lsdException w:name="table of figures" w:semiHidden="1" w:unhideWhenUsed="1"/>
     <w:lsdException w:name="envelope address" w:semiHidden="1" w:unhideWhenUsed="1"/>
     <w:lsdException w:name="envelope return" w:semiHidden="1" w:unhideWhenUsed="1"/>
@@ -2363,7 +2445,7 @@
     <w:lsdException w:name="Title" w:uiPriority="10" w:qFormat="1"/>
     <w:lsdException w:name="Closing" w:semiHidden="1" w:unhideWhenUsed="1"/>
     <w:lsdException w:name="Signature" w:semiHidden="1" w:unhideWhenUsed="1"/>
-    <w:lsdException w:name="Default Paragraph Font" w:uiPriority="1" w:semiHidden="1" w:unhideWhenUsed="1"/>
+    <w:lsdException w:name="Default Paragraph Font" w:semiHidden="1" w:uiPriority="1" w:unhideWhenUsed="1"/>
     <w:lsdException w:name="Body Text" w:semiHidden="1" w:unhideWhenUsed="1"/>
     <w:lsdException w:name="Body Text Indent" w:semiHidden="1" w:unhideWhenUsed="1"/>
     <w:lsdException w:name="List Continue" w:semiHidden="1" w:unhideWhenUsed="1"/>
@@ -2563,8 +2645,8 @@
     <w:lsdException w:name="Subtle Reference" w:uiPriority="31" w:qFormat="1"/>
     <w:lsdException w:name="Intense Reference" w:uiPriority="32" w:qFormat="1"/>
     <w:lsdException w:name="Book Title" w:uiPriority="33" w:qFormat="1"/>
-    <w:lsdException w:name="Bibliography" w:uiPriority="37" w:semiHidden="1" w:unhideWhenUsed="1"/>
-    <w:lsdException w:name="TOC Heading" w:uiPriority="39" w:semiHidden="1" w:unhideWhenUsed="1" w:qFormat="1"/>
+    <w:lsdException w:name="Bibliography" w:semiHidden="1" w:uiPriority="37" w:unhideWhenUsed="1"/>
+    <w:lsdException w:name="TOC Heading" w:semiHidden="1" w:uiPriority="39" w:unhideWhenUsed="1" w:qFormat="1"/>
     <w:lsdException w:name="Plain Table 1" w:uiPriority="41"/>
     <w:lsdException w:name="Plain Table 2" w:uiPriority="42"/>
     <w:lsdException w:name="Plain Table 3" w:uiPriority="43"/>
@@ -2675,7 +2757,7 @@
     <w:lsdException w:name="Unresolved Mention" w:semiHidden="1" w:unhideWhenUsed="1"/>
     <w:lsdException w:name="Smart Link" w:semiHidden="1" w:unhideWhenUsed="1"/>
   </w:latentStyles>
-  <w:style w:type="paragraph" w:styleId="Normal" w:default="1">
+  <w:style w:type="paragraph" w:default="1" w:styleId="Normal">
     <w:name w:val="Normal"/>
     <w:qFormat/>
     <w:rsid w:val="00CC2740"/>
@@ -2694,7 +2776,7 @@
       <w:outlineLvl w:val="0"/>
     </w:pPr>
     <w:rPr>
-      <w:rFonts w:asciiTheme="majorHAnsi" w:hAnsiTheme="majorHAnsi" w:eastAsiaTheme="majorEastAsia" w:cstheme="majorBidi"/>
+      <w:rFonts w:asciiTheme="majorHAnsi" w:eastAsiaTheme="majorEastAsia" w:hAnsiTheme="majorHAnsi" w:cstheme="majorBidi"/>
       <w:color w:val="0F4761" w:themeColor="accent1" w:themeShade="BF"/>
       <w:sz w:val="40"/>
       <w:szCs w:val="40"/>
@@ -2716,7 +2798,7 @@
       <w:outlineLvl w:val="1"/>
     </w:pPr>
     <w:rPr>
-      <w:rFonts w:asciiTheme="majorHAnsi" w:hAnsiTheme="majorHAnsi" w:eastAsiaTheme="majorEastAsia" w:cstheme="majorBidi"/>
+      <w:rFonts w:asciiTheme="majorHAnsi" w:eastAsiaTheme="majorEastAsia" w:hAnsiTheme="majorHAnsi" w:cstheme="majorBidi"/>
       <w:color w:val="0F4761" w:themeColor="accent1" w:themeShade="BF"/>
       <w:sz w:val="32"/>
       <w:szCs w:val="32"/>
@@ -2870,13 +2952,13 @@
       <w:color w:val="272727" w:themeColor="text1" w:themeTint="D8"/>
     </w:rPr>
   </w:style>
-  <w:style w:type="character" w:styleId="DefaultParagraphFont" w:default="1">
+  <w:style w:type="character" w:default="1" w:styleId="DefaultParagraphFont">
     <w:name w:val="Default Paragraph Font"/>
     <w:uiPriority w:val="1"/>
     <w:semiHidden/>
     <w:unhideWhenUsed/>
   </w:style>
-  <w:style w:type="table" w:styleId="TableNormal" w:default="1">
+  <w:style w:type="table" w:default="1" w:styleId="TableNormal">
     <w:name w:val="Normal Table"/>
     <w:uiPriority w:val="99"/>
     <w:semiHidden/>
@@ -2891,26 +2973,26 @@
       </w:tblCellMar>
     </w:tblPr>
   </w:style>
-  <w:style w:type="numbering" w:styleId="NoList" w:default="1">
+  <w:style w:type="numbering" w:default="1" w:styleId="NoList">
     <w:name w:val="No List"/>
     <w:uiPriority w:val="99"/>
     <w:semiHidden/>
     <w:unhideWhenUsed/>
   </w:style>
-  <w:style w:type="character" w:styleId="TitleChar1" w:customStyle="1">
+  <w:style w:type="character" w:customStyle="1" w:styleId="TitleChar1">
     <w:name w:val="Title Char1"/>
     <w:basedOn w:val="DefaultParagraphFont"/>
     <w:uiPriority w:val="10"/>
     <w:rsid w:val="00D73AFF"/>
     <w:rPr>
-      <w:rFonts w:asciiTheme="majorHAnsi" w:hAnsiTheme="majorHAnsi" w:eastAsiaTheme="majorEastAsia" w:cstheme="majorBidi"/>
+      <w:rFonts w:asciiTheme="majorHAnsi" w:eastAsiaTheme="majorEastAsia" w:hAnsiTheme="majorHAnsi" w:cstheme="majorBidi"/>
       <w:spacing w:val="-10"/>
       <w:kern w:val="28"/>
       <w:sz w:val="56"/>
       <w:szCs w:val="56"/>
     </w:rPr>
   </w:style>
-  <w:style w:type="character" w:styleId="SubtitleChar1" w:customStyle="1">
+  <w:style w:type="character" w:customStyle="1" w:styleId="SubtitleChar1">
     <w:name w:val="Subtitle Char1"/>
     <w:basedOn w:val="DefaultParagraphFont"/>
     <w:uiPriority w:val="11"/>
@@ -2923,7 +3005,7 @@
       <w:szCs w:val="28"/>
     </w:rPr>
   </w:style>
-  <w:style w:type="character" w:styleId="QuoteChar1" w:customStyle="1">
+  <w:style w:type="character" w:customStyle="1" w:styleId="QuoteChar1">
     <w:name w:val="Quote Char1"/>
     <w:basedOn w:val="DefaultParagraphFont"/>
     <w:uiPriority w:val="29"/>
@@ -2934,7 +3016,7 @@
       <w:color w:val="404040" w:themeColor="text1" w:themeTint="BF"/>
     </w:rPr>
   </w:style>
-  <w:style w:type="character" w:styleId="IntenseQuoteChar1" w:customStyle="1">
+  <w:style w:type="character" w:customStyle="1" w:styleId="IntenseQuoteChar1">
     <w:name w:val="Intense Quote Char1"/>
     <w:basedOn w:val="DefaultParagraphFont"/>
     <w:uiPriority w:val="30"/>
@@ -2982,32 +3064,32 @@
       <w:spacing w:val="5"/>
     </w:rPr>
   </w:style>
-  <w:style w:type="character" w:styleId="Heading1Char" w:customStyle="1">
+  <w:style w:type="character" w:customStyle="1" w:styleId="Heading1Char">
     <w:name w:val="Heading 1 Char"/>
     <w:basedOn w:val="DefaultParagraphFont"/>
     <w:uiPriority w:val="9"/>
     <w:rsid w:val="00CC2740"/>
     <w:rPr>
-      <w:rFonts w:asciiTheme="majorHAnsi" w:hAnsiTheme="majorHAnsi" w:eastAsiaTheme="majorEastAsia" w:cstheme="majorBidi"/>
+      <w:rFonts w:asciiTheme="majorHAnsi" w:eastAsiaTheme="majorEastAsia" w:hAnsiTheme="majorHAnsi" w:cstheme="majorBidi"/>
       <w:color w:val="0F4761" w:themeColor="accent1" w:themeShade="BF"/>
       <w:sz w:val="40"/>
       <w:szCs w:val="40"/>
     </w:rPr>
   </w:style>
-  <w:style w:type="character" w:styleId="Heading2Char" w:customStyle="1">
+  <w:style w:type="character" w:customStyle="1" w:styleId="Heading2Char">
     <w:name w:val="Heading 2 Char"/>
     <w:basedOn w:val="DefaultParagraphFont"/>
     <w:uiPriority w:val="9"/>
     <w:semiHidden/>
     <w:rsid w:val="00CC2740"/>
     <w:rPr>
-      <w:rFonts w:asciiTheme="majorHAnsi" w:hAnsiTheme="majorHAnsi" w:eastAsiaTheme="majorEastAsia" w:cstheme="majorBidi"/>
+      <w:rFonts w:asciiTheme="majorHAnsi" w:eastAsiaTheme="majorEastAsia" w:hAnsiTheme="majorHAnsi" w:cstheme="majorBidi"/>
       <w:color w:val="0F4761" w:themeColor="accent1" w:themeShade="BF"/>
       <w:sz w:val="32"/>
       <w:szCs w:val="32"/>
     </w:rPr>
   </w:style>
-  <w:style w:type="character" w:styleId="Heading3Char" w:customStyle="1">
+  <w:style w:type="character" w:customStyle="1" w:styleId="Heading3Char">
     <w:name w:val="Heading 3 Char"/>
     <w:basedOn w:val="DefaultParagraphFont"/>
     <w:uiPriority w:val="9"/>
@@ -3020,7 +3102,7 @@
       <w:szCs w:val="28"/>
     </w:rPr>
   </w:style>
-  <w:style w:type="character" w:styleId="Heading4Char" w:customStyle="1">
+  <w:style w:type="character" w:customStyle="1" w:styleId="Heading4Char">
     <w:name w:val="Heading 4 Char"/>
     <w:basedOn w:val="DefaultParagraphFont"/>
     <w:uiPriority w:val="9"/>
@@ -3033,7 +3115,7 @@
       <w:color w:val="0F4761" w:themeColor="accent1" w:themeShade="BF"/>
     </w:rPr>
   </w:style>
-  <w:style w:type="character" w:styleId="Heading5Char" w:customStyle="1">
+  <w:style w:type="character" w:customStyle="1" w:styleId="Heading5Char">
     <w:name w:val="Heading 5 Char"/>
     <w:basedOn w:val="DefaultParagraphFont"/>
     <w:uiPriority w:val="9"/>
@@ -3044,7 +3126,7 @@
       <w:color w:val="0F4761" w:themeColor="accent1" w:themeShade="BF"/>
     </w:rPr>
   </w:style>
-  <w:style w:type="character" w:styleId="Heading6Char" w:customStyle="1">
+  <w:style w:type="character" w:customStyle="1" w:styleId="Heading6Char">
     <w:name w:val="Heading 6 Char"/>
     <w:basedOn w:val="DefaultParagraphFont"/>
     <w:uiPriority w:val="9"/>
@@ -3057,7 +3139,7 @@
       <w:color w:val="595959" w:themeColor="text1" w:themeTint="A6"/>
     </w:rPr>
   </w:style>
-  <w:style w:type="character" w:styleId="Heading7Char" w:customStyle="1">
+  <w:style w:type="character" w:customStyle="1" w:styleId="Heading7Char">
     <w:name w:val="Heading 7 Char"/>
     <w:basedOn w:val="DefaultParagraphFont"/>
     <w:uiPriority w:val="9"/>
@@ -3068,7 +3150,7 @@
       <w:color w:val="595959" w:themeColor="text1" w:themeTint="A6"/>
     </w:rPr>
   </w:style>
-  <w:style w:type="character" w:styleId="Heading8Char" w:customStyle="1">
+  <w:style w:type="character" w:customStyle="1" w:styleId="Heading8Char">
     <w:name w:val="Heading 8 Char"/>
     <w:basedOn w:val="DefaultParagraphFont"/>
     <w:uiPriority w:val="9"/>
@@ -3081,7 +3163,7 @@
       <w:color w:val="272727" w:themeColor="text1" w:themeTint="D8"/>
     </w:rPr>
   </w:style>
-  <w:style w:type="character" w:styleId="Heading9Char" w:customStyle="1">
+  <w:style w:type="character" w:customStyle="1" w:styleId="Heading9Char">
     <w:name w:val="Heading 9 Char"/>
     <w:basedOn w:val="DefaultParagraphFont"/>
     <w:uiPriority w:val="9"/>
@@ -3092,15 +3174,15 @@
       <w:color w:val="272727" w:themeColor="text1" w:themeTint="D8"/>
     </w:rPr>
   </w:style>
-  <w:style w:type="paragraph" w:styleId="a" w:customStyle="1">
+  <w:style w:type="paragraph" w:customStyle="1" w:styleId="a">
     <w:link w:val="IntenseQuoteChar"/>
     <w:uiPriority w:val="30"/>
     <w:qFormat/>
     <w:rsid w:val="00CC2740"/>
     <w:pPr>
       <w:pBdr>
-        <w:top w:val="single" w:color="0F4761" w:themeColor="accent1" w:themeShade="BF" w:sz="4" w:space="10"/>
-        <w:bottom w:val="single" w:color="0F4761" w:themeColor="accent1" w:themeShade="BF" w:sz="4" w:space="10"/>
+        <w:top w:val="single" w:sz="4" w:space="10" w:color="0F4761" w:themeColor="accent1" w:themeShade="BF"/>
+        <w:bottom w:val="single" w:sz="4" w:space="10" w:color="0F4761" w:themeColor="accent1" w:themeShade="BF"/>
       </w:pBdr>
       <w:spacing w:before="360" w:after="360"/>
       <w:ind w:left="864" w:right="864"/>
@@ -3112,7 +3194,7 @@
       <w:color w:val="0F4761" w:themeColor="accent1" w:themeShade="BF"/>
     </w:rPr>
   </w:style>
-  <w:style w:type="character" w:styleId="IntenseQuoteChar" w:customStyle="1">
+  <w:style w:type="character" w:customStyle="1" w:styleId="IntenseQuoteChar">
     <w:name w:val="Intense Quote Char"/>
     <w:basedOn w:val="DefaultParagraphFont"/>
     <w:link w:val="a"/>

</xml_diff>